<commit_message>
Final assignment 2 docs. Created assignment 3 docs and research project part 1 docs.
</commit_message>
<xml_diff>
--- a/Assignment_2/Klein_Assignment2.docx
+++ b/Assignment_2/Klein_Assignment2.docx
@@ -203,7 +203,43 @@
         <w:rPr>
           <w:rFonts w:ascii="Times New Roman" w:hAnsi="Times New Roman" w:cs="Times New Roman"/>
         </w:rPr>
-        <w:t xml:space="preserve"> demonstrated this in his paper by imaging two businesses (A and B), where on could re-locate (B) and the other could not (A), and the only way customers differentiated between the two was on their distance from the business. In this example, business B would locate as close to A as possible in order to maximize the number of customers it was closer to. The </w:t>
+        <w:t xml:space="preserve"> demonstrated this in his paper by </w:t>
+      </w:r>
+      <w:r>
+        <w:rPr>
+          <w:rFonts w:ascii="Times New Roman" w:hAnsi="Times New Roman" w:cs="Times New Roman"/>
+        </w:rPr>
+        <w:t>imagining</w:t>
+      </w:r>
+      <w:r>
+        <w:rPr>
+          <w:rFonts w:ascii="Times New Roman" w:hAnsi="Times New Roman" w:cs="Times New Roman"/>
+        </w:rPr>
+        <w:t xml:space="preserve"> two businesses (A and B), where on could re-locate (B) and the other could not (A), and the only way customers differentiated between the two was on their distance from the business. In this example, business B would locate as close to </w:t>
+      </w:r>
+      <w:r>
+        <w:rPr>
+          <w:rFonts w:ascii="Times New Roman" w:hAnsi="Times New Roman" w:cs="Times New Roman"/>
+        </w:rPr>
+        <w:t xml:space="preserve">business </w:t>
+      </w:r>
+      <w:r>
+        <w:rPr>
+          <w:rFonts w:ascii="Times New Roman" w:hAnsi="Times New Roman" w:cs="Times New Roman"/>
+        </w:rPr>
+        <w:t xml:space="preserve">A as possible in order to maximize the number of customers </w:t>
+      </w:r>
+      <w:r>
+        <w:rPr>
+          <w:rFonts w:ascii="Times New Roman" w:hAnsi="Times New Roman" w:cs="Times New Roman"/>
+        </w:rPr>
+        <w:t>that would be closer to business B at the expense of business A</w:t>
+      </w:r>
+      <w:r>
+        <w:rPr>
+          <w:rFonts w:ascii="Times New Roman" w:hAnsi="Times New Roman" w:cs="Times New Roman"/>
+        </w:rPr>
+        <w:t xml:space="preserve">. The </w:t>
       </w:r>
       <w:proofErr w:type="spellStart"/>
       <w:r>
@@ -375,14 +411,14 @@
         <w:rPr>
           <w:rFonts w:ascii="Times New Roman" w:hAnsi="Times New Roman" w:cs="Times New Roman"/>
         </w:rPr>
-        <w:t xml:space="preserve"> its current patch to determine which patch would win it the most customers. It then chooses this patch, and moves there (if necessary). After the best patch has been decided, each store examines its current price, and the prices 1 unit more </w:t>
+        <w:t xml:space="preserve"> its current patch to determine which patch would win it the most customers. It then chooses this patch, and moves there (if necessary). After </w:t>
       </w:r>
       <w:r>
         <w:rPr>
           <w:rFonts w:ascii="Times New Roman" w:hAnsi="Times New Roman" w:cs="Times New Roman"/>
         </w:rPr>
         <w:lastRenderedPageBreak/>
-        <w:t xml:space="preserve">and </w:t>
+        <w:t xml:space="preserve">the best patch has been decided, each store examines its current price, and the prices 1 unit more and </w:t>
       </w:r>
       <w:r>
         <w:rPr>
@@ -394,13 +430,25 @@
         <w:rPr>
           <w:rFonts w:ascii="Times New Roman" w:hAnsi="Times New Roman" w:cs="Times New Roman"/>
         </w:rPr>
-        <w:t>less to determine which price wou</w:t>
-      </w:r>
-      <w:r>
-        <w:rPr>
-          <w:rFonts w:ascii="Times New Roman" w:hAnsi="Times New Roman" w:cs="Times New Roman"/>
-        </w:rPr>
-        <w:t xml:space="preserve">ld win </w:t>
+        <w:t>less</w:t>
+      </w:r>
+      <w:r>
+        <w:rPr>
+          <w:rFonts w:ascii="Times New Roman" w:hAnsi="Times New Roman" w:cs="Times New Roman"/>
+        </w:rPr>
+        <w:t>,</w:t>
+      </w:r>
+      <w:r>
+        <w:rPr>
+          <w:rFonts w:ascii="Times New Roman" w:hAnsi="Times New Roman" w:cs="Times New Roman"/>
+        </w:rPr>
+        <w:t xml:space="preserve"> to determine which price wou</w:t>
+      </w:r>
+      <w:r>
+        <w:rPr>
+          <w:rFonts w:ascii="Times New Roman" w:hAnsi="Times New Roman" w:cs="Times New Roman"/>
+        </w:rPr>
+        <w:t xml:space="preserve">ld </w:t>
       </w:r>
       <w:r>
         <w:rPr>
@@ -412,7 +460,67 @@
         <w:rPr>
           <w:rFonts w:ascii="Times New Roman" w:hAnsi="Times New Roman" w:cs="Times New Roman"/>
         </w:rPr>
-        <w:t xml:space="preserve">. It chooses the best price, and adjust its price (if necessary). </w:t>
+        <w:t xml:space="preserve">. </w:t>
+      </w:r>
+      <w:r>
+        <w:rPr>
+          <w:rFonts w:ascii="Times New Roman" w:hAnsi="Times New Roman" w:cs="Times New Roman"/>
+        </w:rPr>
+        <w:t>The stores</w:t>
+      </w:r>
+      <w:r>
+        <w:rPr>
+          <w:rFonts w:ascii="Times New Roman" w:hAnsi="Times New Roman" w:cs="Times New Roman"/>
+        </w:rPr>
+        <w:t xml:space="preserve"> </w:t>
+      </w:r>
+      <w:r>
+        <w:rPr>
+          <w:rFonts w:ascii="Times New Roman" w:hAnsi="Times New Roman" w:cs="Times New Roman"/>
+        </w:rPr>
+        <w:t>choose</w:t>
+      </w:r>
+      <w:r>
+        <w:rPr>
+          <w:rFonts w:ascii="Times New Roman" w:hAnsi="Times New Roman" w:cs="Times New Roman"/>
+        </w:rPr>
+        <w:t xml:space="preserve"> the best price, and </w:t>
+      </w:r>
+      <w:r>
+        <w:rPr>
+          <w:rFonts w:ascii="Times New Roman" w:hAnsi="Times New Roman" w:cs="Times New Roman"/>
+        </w:rPr>
+        <w:t xml:space="preserve">then </w:t>
+      </w:r>
+      <w:r>
+        <w:rPr>
+          <w:rFonts w:ascii="Times New Roman" w:hAnsi="Times New Roman" w:cs="Times New Roman"/>
+        </w:rPr>
+        <w:t xml:space="preserve">adjust </w:t>
+      </w:r>
+      <w:r>
+        <w:rPr>
+          <w:rFonts w:ascii="Times New Roman" w:hAnsi="Times New Roman" w:cs="Times New Roman"/>
+        </w:rPr>
+        <w:t>their</w:t>
+      </w:r>
+      <w:r>
+        <w:rPr>
+          <w:rFonts w:ascii="Times New Roman" w:hAnsi="Times New Roman" w:cs="Times New Roman"/>
+        </w:rPr>
+        <w:t xml:space="preserve"> price</w:t>
+      </w:r>
+      <w:r>
+        <w:rPr>
+          <w:rFonts w:ascii="Times New Roman" w:hAnsi="Times New Roman" w:cs="Times New Roman"/>
+        </w:rPr>
+        <w:t>s</w:t>
+      </w:r>
+      <w:r>
+        <w:rPr>
+          <w:rFonts w:ascii="Times New Roman" w:hAnsi="Times New Roman" w:cs="Times New Roman"/>
+        </w:rPr>
+        <w:t xml:space="preserve"> (if necessary). </w:t>
       </w:r>
       <w:r>
         <w:rPr>
@@ -464,7 +572,88 @@
         <w:rPr>
           <w:rFonts w:ascii="Times New Roman" w:hAnsi="Times New Roman" w:cs="Times New Roman"/>
         </w:rPr>
-        <w:t xml:space="preserve"> in random order. Once all of this has been worked out by the stores, the customers choose their store based on which one minimizes the distance from the customer to the store plus the price of the store based on the new locations and prices</w:t>
+        <w:t xml:space="preserve"> in random order. Once all of this has been worked out by the stores, the customers choose their store based on which one minimizes the distance from the customer to the store plus the price of the store based on the new locations and prices. </w:t>
+      </w:r>
+      <w:r>
+        <w:rPr>
+          <w:rFonts w:ascii="Times New Roman" w:hAnsi="Times New Roman" w:cs="Times New Roman"/>
+        </w:rPr>
+        <w:t>After the customers update their store preference, turn ends, and the next turn begins.</w:t>
+      </w:r>
+    </w:p>
+    <w:p>
+      <w:pPr>
+        <w:spacing w:line="480" w:lineRule="auto"/>
+        <w:rPr>
+          <w:rFonts w:ascii="Times New Roman" w:hAnsi="Times New Roman" w:cs="Times New Roman"/>
+        </w:rPr>
+      </w:pPr>
+      <w:r>
+        <w:rPr>
+          <w:rFonts w:ascii="Times New Roman" w:hAnsi="Times New Roman" w:cs="Times New Roman"/>
+        </w:rPr>
+        <w:tab/>
+        <w:t xml:space="preserve">The </w:t>
+      </w:r>
+      <w:proofErr w:type="spellStart"/>
+      <w:r>
+        <w:rPr>
+          <w:rFonts w:ascii="Times New Roman" w:hAnsi="Times New Roman" w:cs="Times New Roman"/>
+        </w:rPr>
+        <w:t>Hotelling</w:t>
+      </w:r>
+      <w:proofErr w:type="spellEnd"/>
+      <w:r>
+        <w:rPr>
+          <w:rFonts w:ascii="Times New Roman" w:hAnsi="Times New Roman" w:cs="Times New Roman"/>
+        </w:rPr>
+        <w:t xml:space="preserve"> model also </w:t>
+      </w:r>
+      <w:r>
+        <w:rPr>
+          <w:rFonts w:ascii="Times New Roman" w:hAnsi="Times New Roman" w:cs="Times New Roman"/>
+        </w:rPr>
+        <w:t>has a chooser input that allows the user to select the rules of the model. The rules affect what actions the stores can take. If “moving-only” is selected, then stores cannot change their prices, and can only move their location. Conversely, if “pricing-only” is selected, then stores may not move their location, they can only change their prices. If “normal” is selected, then stores may move location, and change their prices. In all scenarios customers still choose the store based on the minimum distance plus price, but in the “moving-only” scenario the price is fixed for every store at 10.</w:t>
+      </w:r>
+    </w:p>
+    <w:p>
+      <w:pPr>
+        <w:spacing w:line="480" w:lineRule="auto"/>
+        <w:rPr>
+          <w:rFonts w:ascii="Times New Roman" w:hAnsi="Times New Roman" w:cs="Times New Roman"/>
+        </w:rPr>
+      </w:pPr>
+      <w:r>
+        <w:rPr>
+          <w:rFonts w:ascii="Times New Roman" w:hAnsi="Times New Roman" w:cs="Times New Roman"/>
+        </w:rPr>
+        <w:tab/>
+      </w:r>
+      <w:r>
+        <w:rPr>
+          <w:rFonts w:ascii="Times New Roman" w:hAnsi="Times New Roman" w:cs="Times New Roman"/>
+        </w:rPr>
+        <w:t xml:space="preserve">The </w:t>
+      </w:r>
+      <w:proofErr w:type="spellStart"/>
+      <w:r>
+        <w:rPr>
+          <w:rFonts w:ascii="Times New Roman" w:hAnsi="Times New Roman" w:cs="Times New Roman"/>
+        </w:rPr>
+        <w:t>Hotelling</w:t>
+      </w:r>
+      <w:proofErr w:type="spellEnd"/>
+      <w:r>
+        <w:rPr>
+          <w:rFonts w:ascii="Times New Roman" w:hAnsi="Times New Roman" w:cs="Times New Roman"/>
+        </w:rPr>
+        <w:t xml:space="preserve"> model has one final choose</w:t>
+      </w:r>
+      <w:r>
+        <w:rPr>
+          <w:rFonts w:ascii="Times New Roman" w:hAnsi="Times New Roman" w:cs="Times New Roman"/>
+        </w:rPr>
+        <w:t>r</w:t>
       </w:r>
       <w:bookmarkStart w:id="0" w:name="_GoBack"/>
       <w:bookmarkEnd w:id="0"/>
@@ -472,7 +661,55 @@
         <w:rPr>
           <w:rFonts w:ascii="Times New Roman" w:hAnsi="Times New Roman" w:cs="Times New Roman"/>
         </w:rPr>
-        <w:t xml:space="preserve">. </w:t>
+        <w:t xml:space="preserve"> input that allows the user to select the dimensions of the model. The user can either select “</w:t>
+      </w:r>
+      <w:r>
+        <w:rPr>
+          <w:rFonts w:ascii="Times New Roman" w:hAnsi="Times New Roman" w:cs="Times New Roman"/>
+        </w:rPr>
+        <w:t xml:space="preserve">line” or “plane”. If “line” is selected, then only patches with x = 0 are initialized, in effect creating a one-dimensional line </w:t>
+      </w:r>
+      <w:r>
+        <w:rPr>
+          <w:rFonts w:ascii="Times New Roman" w:hAnsi="Times New Roman" w:cs="Times New Roman"/>
+        </w:rPr>
+        <w:t>on which</w:t>
+      </w:r>
+      <w:r>
+        <w:rPr>
+          <w:rFonts w:ascii="Times New Roman" w:hAnsi="Times New Roman" w:cs="Times New Roman"/>
+        </w:rPr>
+        <w:t xml:space="preserve"> the stores and customers exist. </w:t>
+      </w:r>
+      <w:r>
+        <w:rPr>
+          <w:rFonts w:ascii="Times New Roman" w:hAnsi="Times New Roman" w:cs="Times New Roman"/>
+        </w:rPr>
+        <w:t xml:space="preserve">In this scenario, stores may only move one unit in either direction along the y-axis. </w:t>
+      </w:r>
+      <w:r>
+        <w:rPr>
+          <w:rFonts w:ascii="Times New Roman" w:hAnsi="Times New Roman" w:cs="Times New Roman"/>
+        </w:rPr>
+        <w:t>If “plane” is selected, then all patches are set-up, creating a two-dimensional space</w:t>
+      </w:r>
+      <w:r>
+        <w:rPr>
+          <w:rFonts w:ascii="Times New Roman" w:hAnsi="Times New Roman" w:cs="Times New Roman"/>
+        </w:rPr>
+        <w:t xml:space="preserve">, where stores may move as </w:t>
+      </w:r>
+      <w:r>
+        <w:rPr>
+          <w:rFonts w:ascii="Times New Roman" w:hAnsi="Times New Roman" w:cs="Times New Roman"/>
+        </w:rPr>
+        <w:t>previously described</w:t>
+      </w:r>
+      <w:r>
+        <w:rPr>
+          <w:rFonts w:ascii="Times New Roman" w:hAnsi="Times New Roman" w:cs="Times New Roman"/>
+        </w:rPr>
+        <w:t>.</w:t>
       </w:r>
     </w:p>
     <w:p>
@@ -487,104 +724,13 @@
           <w:rFonts w:ascii="Times New Roman" w:hAnsi="Times New Roman" w:cs="Times New Roman"/>
         </w:rPr>
         <w:tab/>
-        <w:t xml:space="preserve">The </w:t>
-      </w:r>
-      <w:proofErr w:type="spellStart"/>
-      <w:r>
-        <w:rPr>
-          <w:rFonts w:ascii="Times New Roman" w:hAnsi="Times New Roman" w:cs="Times New Roman"/>
-        </w:rPr>
-        <w:t>Hotelling</w:t>
-      </w:r>
-      <w:proofErr w:type="spellEnd"/>
-      <w:r>
-        <w:rPr>
-          <w:rFonts w:ascii="Times New Roman" w:hAnsi="Times New Roman" w:cs="Times New Roman"/>
-        </w:rPr>
-        <w:t xml:space="preserve"> model also </w:t>
-      </w:r>
-      <w:r>
-        <w:rPr>
-          <w:rFonts w:ascii="Times New Roman" w:hAnsi="Times New Roman" w:cs="Times New Roman"/>
-        </w:rPr>
-        <w:t>has a chooser input that allows the user to select the rules of the model. The rules affect what actions the stores can take. If “moving-only” is selected, then stores cannot change their prices, and can only move their location. Conversely, if “pricing-only” is selected, then stores may not move their location, they can only change their prices. If “normal” is selected, then stores may move location, and change their prices. In all scenarios customers still choose the store based on the minimum distance plus price, but in the “moving-only” scenario the price is fixed for every store at 10.</w:t>
       </w:r>
     </w:p>
     <w:p>
       <w:pPr>
-        <w:spacing w:line="480" w:lineRule="auto"/>
-        <w:rPr>
-          <w:rFonts w:ascii="Times New Roman" w:hAnsi="Times New Roman" w:cs="Times New Roman"/>
-        </w:rPr>
-      </w:pPr>
-      <w:r>
-        <w:rPr>
-          <w:rFonts w:ascii="Times New Roman" w:hAnsi="Times New Roman" w:cs="Times New Roman"/>
-        </w:rPr>
-        <w:tab/>
-      </w:r>
-      <w:r>
-        <w:rPr>
-          <w:rFonts w:ascii="Times New Roman" w:hAnsi="Times New Roman" w:cs="Times New Roman"/>
-        </w:rPr>
-        <w:t xml:space="preserve">The </w:t>
-      </w:r>
-      <w:proofErr w:type="spellStart"/>
-      <w:r>
-        <w:rPr>
-          <w:rFonts w:ascii="Times New Roman" w:hAnsi="Times New Roman" w:cs="Times New Roman"/>
-        </w:rPr>
-        <w:t>Hotelling</w:t>
-      </w:r>
-      <w:proofErr w:type="spellEnd"/>
-      <w:r>
-        <w:rPr>
-          <w:rFonts w:ascii="Times New Roman" w:hAnsi="Times New Roman" w:cs="Times New Roman"/>
-        </w:rPr>
-        <w:t xml:space="preserve"> model has one final choose input that allows the user to select the dimensions of the model. The user can either select “</w:t>
-      </w:r>
-      <w:r>
-        <w:rPr>
-          <w:rFonts w:ascii="Times New Roman" w:hAnsi="Times New Roman" w:cs="Times New Roman"/>
-        </w:rPr>
-        <w:t xml:space="preserve">line” or “plane”. If “line” is selected, then only patches with x = 0 are initialized, in effect creating a one-dimensional line that the stores and customers exist on. If “plane” is selected, then all patches are set-up, creating a two-dimensional space. </w:t>
-      </w:r>
-    </w:p>
-    <w:p>
-      <w:pPr>
-        <w:spacing w:line="480" w:lineRule="auto"/>
-        <w:rPr>
-          <w:rFonts w:ascii="Times New Roman" w:hAnsi="Times New Roman" w:cs="Times New Roman"/>
-        </w:rPr>
-      </w:pPr>
-      <w:r>
-        <w:rPr>
-          <w:rFonts w:ascii="Times New Roman" w:hAnsi="Times New Roman" w:cs="Times New Roman"/>
-        </w:rPr>
-        <w:tab/>
-      </w:r>
-    </w:p>
-    <w:p>
-      <w:pPr>
-        <w:rPr>
-          <w:rFonts w:ascii="Times New Roman" w:hAnsi="Times New Roman" w:cs="Times New Roman"/>
-        </w:rPr>
-      </w:pPr>
-      <w:r>
-        <w:rPr>
-          <w:rFonts w:ascii="Times New Roman" w:hAnsi="Times New Roman" w:cs="Times New Roman"/>
-        </w:rPr>
-        <w:br w:type="page"/>
-      </w:r>
-    </w:p>
-    <w:p>
-      <w:pPr>
-        <w:spacing w:line="480" w:lineRule="auto"/>
         <w:jc w:val="center"/>
         <w:rPr>
           <w:rFonts w:ascii="Times New Roman" w:hAnsi="Times New Roman" w:cs="Times New Roman"/>
-          <w:b/>
-          <w:u w:val="single"/>
         </w:rPr>
       </w:pPr>
       <w:r>

</xml_diff>